<commit_message>
Revised Class2/3, rough Class3/4
</commit_message>
<xml_diff>
--- a/PABIO 536 class schedule 2019.docx
+++ b/PABIO 536 class schedule 2019.docx
@@ -1161,22 +1161,6 @@
               </w:rPr>
               <w:t>, how to import</w:t>
             </w:r>
-            <w:r>
-              <w:rPr>
-                <w:b w:val="0"/>
-                <w:i w:val="0"/>
-              </w:rPr>
-              <w:t xml:space="preserve">, the </w:t>
-            </w:r>
-            <w:proofErr w:type="spellStart"/>
-            <w:r>
-              <w:rPr>
-                <w:b w:val="0"/>
-                <w:i w:val="0"/>
-              </w:rPr>
-              <w:t>tidyverse</w:t>
-            </w:r>
-            <w:proofErr w:type="spellEnd"/>
           </w:p>
         </w:tc>
       </w:tr>
@@ -1891,7 +1875,12 @@
               <w:jc w:val="center"/>
             </w:pPr>
             <w:r>
-              <w:t>Tige</w:t>
+              <w:t>Ti</w:t>
+            </w:r>
+            <w:bookmarkStart w:id="0" w:name="_GoBack"/>
+            <w:bookmarkEnd w:id="0"/>
+            <w:r>
+              <w:t>ge</w:t>
             </w:r>
           </w:p>
         </w:tc>
@@ -2299,7 +2288,7 @@
               <w:jc w:val="center"/>
             </w:pPr>
             <w:r>
-              <w:t>Tige</w:t>
+              <w:t>Sara</w:t>
             </w:r>
           </w:p>
         </w:tc>
@@ -2595,43 +2584,34 @@
               <w:jc w:val="center"/>
             </w:pPr>
             <w:r>
-              <w:t>1</w:t>
-            </w:r>
-            <w:r>
-              <w:t>4</w:t>
-            </w:r>
-          </w:p>
-        </w:tc>
-        <w:tc>
-          <w:tcPr>
-            <w:tcW w:w="1089" w:type="dxa"/>
-            <w:tcBorders>
-              <w:top w:val="single" w:sz="4" w:space="0" w:color="auto"/>
-              <w:left w:val="single" w:sz="4" w:space="0" w:color="auto"/>
-              <w:bottom w:val="single" w:sz="4" w:space="0" w:color="auto"/>
-              <w:right w:val="single" w:sz="4" w:space="0" w:color="auto"/>
-            </w:tcBorders>
-            <w:shd w:val="clear" w:color="auto" w:fill="auto"/>
-            <w:vAlign w:val="center"/>
-          </w:tcPr>
-          <w:p>
-            <w:pPr>
-              <w:jc w:val="center"/>
-              <w:rPr>
-                <w:highlight w:val="green"/>
-              </w:rPr>
-            </w:pPr>
-            <w:r>
-              <w:rPr>
-                <w:highlight w:val="green"/>
-              </w:rPr>
-              <w:t xml:space="preserve">May </w:t>
-            </w:r>
-            <w:r>
-              <w:rPr>
-                <w:highlight w:val="green"/>
-              </w:rPr>
-              <w:t>20</w:t>
+              <w:t>14</w:t>
+            </w:r>
+          </w:p>
+        </w:tc>
+        <w:tc>
+          <w:tcPr>
+            <w:tcW w:w="1089" w:type="dxa"/>
+            <w:tcBorders>
+              <w:top w:val="single" w:sz="4" w:space="0" w:color="auto"/>
+              <w:left w:val="single" w:sz="4" w:space="0" w:color="auto"/>
+              <w:bottom w:val="single" w:sz="4" w:space="0" w:color="auto"/>
+              <w:right w:val="single" w:sz="4" w:space="0" w:color="auto"/>
+            </w:tcBorders>
+            <w:shd w:val="clear" w:color="auto" w:fill="auto"/>
+            <w:vAlign w:val="center"/>
+          </w:tcPr>
+          <w:p>
+            <w:pPr>
+              <w:jc w:val="center"/>
+              <w:rPr>
+                <w:highlight w:val="yellow"/>
+              </w:rPr>
+            </w:pPr>
+            <w:r>
+              <w:rPr>
+                <w:highlight w:val="yellow"/>
+              </w:rPr>
+              <w:t>May 15</w:t>
             </w:r>
           </w:p>
         </w:tc>
@@ -2745,37 +2725,34 @@
               <w:jc w:val="center"/>
             </w:pPr>
             <w:r>
-              <w:t>1</w:t>
-            </w:r>
-            <w:r>
-              <w:t>5</w:t>
-            </w:r>
-          </w:p>
-        </w:tc>
-        <w:tc>
-          <w:tcPr>
-            <w:tcW w:w="1089" w:type="dxa"/>
-            <w:tcBorders>
-              <w:top w:val="single" w:sz="4" w:space="0" w:color="auto"/>
-              <w:left w:val="single" w:sz="4" w:space="0" w:color="auto"/>
-              <w:bottom w:val="single" w:sz="4" w:space="0" w:color="auto"/>
-              <w:right w:val="single" w:sz="4" w:space="0" w:color="auto"/>
-            </w:tcBorders>
-            <w:shd w:val="clear" w:color="auto" w:fill="auto"/>
-            <w:vAlign w:val="center"/>
-          </w:tcPr>
-          <w:p>
-            <w:pPr>
-              <w:jc w:val="center"/>
-              <w:rPr>
-                <w:highlight w:val="green"/>
-              </w:rPr>
-            </w:pPr>
-            <w:r>
-              <w:rPr>
-                <w:highlight w:val="green"/>
-              </w:rPr>
-              <w:t>May 22</w:t>
+              <w:t>15</w:t>
+            </w:r>
+          </w:p>
+        </w:tc>
+        <w:tc>
+          <w:tcPr>
+            <w:tcW w:w="1089" w:type="dxa"/>
+            <w:tcBorders>
+              <w:top w:val="single" w:sz="4" w:space="0" w:color="auto"/>
+              <w:left w:val="single" w:sz="4" w:space="0" w:color="auto"/>
+              <w:bottom w:val="single" w:sz="4" w:space="0" w:color="auto"/>
+              <w:right w:val="single" w:sz="4" w:space="0" w:color="auto"/>
+            </w:tcBorders>
+            <w:shd w:val="clear" w:color="auto" w:fill="auto"/>
+            <w:vAlign w:val="center"/>
+          </w:tcPr>
+          <w:p>
+            <w:pPr>
+              <w:jc w:val="center"/>
+              <w:rPr>
+                <w:highlight w:val="yellow"/>
+              </w:rPr>
+            </w:pPr>
+            <w:r>
+              <w:rPr>
+                <w:highlight w:val="yellow"/>
+              </w:rPr>
+              <w:t>May 20</w:t>
             </w:r>
           </w:p>
         </w:tc>
@@ -2838,10 +2815,7 @@
               <w:spacing w:before="40" w:after="20"/>
             </w:pPr>
             <w:r>
-              <w:t xml:space="preserve">Protein-protein, regulatory, </w:t>
-            </w:r>
-            <w:r>
-              <w:t>and metabolomic networks</w:t>
+              <w:t>Protein-protein, regulatory, and metabolomic networks</w:t>
             </w:r>
           </w:p>
         </w:tc>
@@ -2865,10 +2839,7 @@
               <w:jc w:val="center"/>
             </w:pPr>
             <w:r>
-              <w:t>1</w:t>
-            </w:r>
-            <w:r>
-              <w:t>6</w:t>
+              <w:t>16</w:t>
             </w:r>
           </w:p>
         </w:tc>
@@ -2890,7 +2861,7 @@
               <w:rPr>
                 <w:highlight w:val="green"/>
               </w:rPr>
-              <w:t>May 15</w:t>
+              <w:t>May 22</w:t>
             </w:r>
           </w:p>
         </w:tc>
@@ -3077,7 +3048,7 @@
               <w:bottom w:val="single" w:sz="4" w:space="0" w:color="auto"/>
               <w:right w:val="single" w:sz="4" w:space="0" w:color="auto"/>
             </w:tcBorders>
-            <w:shd w:val="clear" w:color="auto" w:fill="auto"/>
+            <w:shd w:val="clear" w:color="auto" w:fill="D9D9D9" w:themeFill="background1" w:themeFillShade="D9"/>
             <w:vAlign w:val="center"/>
           </w:tcPr>
           <w:p>
@@ -3095,17 +3066,14 @@
               <w:bottom w:val="single" w:sz="4" w:space="0" w:color="auto"/>
               <w:right w:val="nil"/>
             </w:tcBorders>
-            <w:shd w:val="clear" w:color="auto" w:fill="auto"/>
-            <w:vAlign w:val="center"/>
-          </w:tcPr>
-          <w:p>
-            <w:pPr>
-              <w:jc w:val="center"/>
-            </w:pPr>
-            <w:r>
-              <w:rPr>
-                <w:highlight w:val="green"/>
-              </w:rPr>
+            <w:shd w:val="clear" w:color="auto" w:fill="D9D9D9" w:themeFill="background1" w:themeFillShade="D9"/>
+            <w:vAlign w:val="center"/>
+          </w:tcPr>
+          <w:p>
+            <w:pPr>
+              <w:jc w:val="center"/>
+            </w:pPr>
+            <w:r>
               <w:t>May 27</w:t>
             </w:r>
           </w:p>
@@ -3119,7 +3087,7 @@
               <w:bottom w:val="single" w:sz="4" w:space="0" w:color="auto"/>
               <w:right w:val="single" w:sz="4" w:space="0" w:color="auto"/>
             </w:tcBorders>
-            <w:shd w:val="clear" w:color="auto" w:fill="auto"/>
+            <w:shd w:val="clear" w:color="auto" w:fill="D9D9D9" w:themeFill="background1" w:themeFillShade="D9"/>
             <w:vAlign w:val="center"/>
           </w:tcPr>
           <w:p>
@@ -3130,19 +3098,11 @@
                 <w:i/>
               </w:rPr>
             </w:pPr>
-            <w:proofErr w:type="gramStart"/>
             <w:r>
               <w:rPr>
                 <w:i/>
               </w:rPr>
-              <w:t>Memorial day</w:t>
-            </w:r>
-            <w:proofErr w:type="gramEnd"/>
-            <w:r>
-              <w:rPr>
-                <w:i/>
-              </w:rPr>
-              <w:t>: no class</w:t>
+              <w:t>Memorial Day: no class</w:t>
             </w:r>
           </w:p>
         </w:tc>
@@ -3155,6 +3115,7 @@
               <w:bottom w:val="single" w:sz="4" w:space="0" w:color="auto"/>
               <w:right w:val="single" w:sz="4" w:space="0" w:color="auto"/>
             </w:tcBorders>
+            <w:shd w:val="clear" w:color="auto" w:fill="D9D9D9" w:themeFill="background1" w:themeFillShade="D9"/>
             <w:vAlign w:val="center"/>
           </w:tcPr>
           <w:p>
@@ -3173,7 +3134,7 @@
               <w:bottom w:val="single" w:sz="4" w:space="0" w:color="auto"/>
               <w:right w:val="single" w:sz="4" w:space="0" w:color="auto"/>
             </w:tcBorders>
-            <w:shd w:val="clear" w:color="auto" w:fill="auto"/>
+            <w:shd w:val="clear" w:color="auto" w:fill="D9D9D9" w:themeFill="background1" w:themeFillShade="D9"/>
             <w:vAlign w:val="center"/>
           </w:tcPr>
           <w:p>
@@ -3340,10 +3301,13 @@
           <w:p>
             <w:pPr>
               <w:jc w:val="center"/>
-            </w:pPr>
-            <w:r>
-              <w:rPr>
-                <w:highlight w:val="green"/>
+              <w:rPr>
+                <w:highlight w:val="yellow"/>
+              </w:rPr>
+            </w:pPr>
+            <w:r>
+              <w:rPr>
+                <w:highlight w:val="yellow"/>
               </w:rPr>
               <w:t>June 3</w:t>
             </w:r>
@@ -3455,10 +3419,13 @@
           <w:p>
             <w:pPr>
               <w:jc w:val="center"/>
-            </w:pPr>
-            <w:r>
-              <w:rPr>
-                <w:highlight w:val="green"/>
+              <w:rPr>
+                <w:highlight w:val="yellow"/>
+              </w:rPr>
+            </w:pPr>
+            <w:r>
+              <w:rPr>
+                <w:highlight w:val="yellow"/>
               </w:rPr>
               <w:t>June 5</w:t>
             </w:r>
@@ -3567,14 +3534,15 @@
           <w:p>
             <w:pPr>
               <w:jc w:val="center"/>
-            </w:pPr>
-            <w:r>
-              <w:t>June 1</w:t>
-            </w:r>
-            <w:bookmarkStart w:id="0" w:name="_GoBack"/>
-            <w:bookmarkEnd w:id="0"/>
-            <w:r>
-              <w:t>2</w:t>
+              <w:rPr>
+                <w:highlight w:val="yellow"/>
+              </w:rPr>
+            </w:pPr>
+            <w:r>
+              <w:rPr>
+                <w:highlight w:val="yellow"/>
+              </w:rPr>
+              <w:t>June 12</w:t>
             </w:r>
           </w:p>
         </w:tc>
@@ -3643,9 +3611,16 @@
         </w:tc>
       </w:tr>
     </w:tbl>
-    <w:p/>
+    <w:p>
+      <w:pPr>
+        <w:rPr>
+          <w:sz w:val="2"/>
+          <w:szCs w:val="2"/>
+        </w:rPr>
+      </w:pPr>
+    </w:p>
     <w:sectPr>
-      <w:pgSz w:w="12240" w:h="15840"/>
+      <w:pgSz w:w="12240" w:h="15840" w:code="1"/>
       <w:pgMar w:top="720" w:right="720" w:bottom="720" w:left="720" w:header="720" w:footer="720" w:gutter="0"/>
       <w:pgBorders w:offsetFrom="page">
         <w:top w:val="single" w:sz="4" w:space="24" w:color="auto"/>
@@ -4504,7 +4479,7 @@
 </file>
 
 <file path=customXml/itemProps1.xml><?xml version="1.0" encoding="utf-8"?>
-<ds:datastoreItem xmlns:ds="http://schemas.openxmlformats.org/officeDocument/2006/customXml" ds:itemID="{EE031E65-1464-46BE-AB3A-7A9D9AF7FB3C}">
+<ds:datastoreItem xmlns:ds="http://schemas.openxmlformats.org/officeDocument/2006/customXml" ds:itemID="{D71CC6E6-F11F-4729-9465-896F5498F460}">
   <ds:schemaRefs>
     <ds:schemaRef ds:uri="http://schemas.openxmlformats.org/officeDocument/2006/bibliography"/>
   </ds:schemaRefs>

</xml_diff>